<commit_message>
Assignment 1 cleaned up
</commit_message>
<xml_diff>
--- a/VS_siwehrli_report_assignment1.docx
+++ b/VS_siwehrli_report_assignment1.docx
@@ -167,10 +167,7 @@
       </w:r>
       <w:proofErr w:type="spellEnd"/>
       <w:r>
-        <w:t xml:space="preserve"> and Frederik Rothenberger.</w:t>
-      </w:r>
-      <w:r>
-        <w:t xml:space="preserve"> The first app reads all sensor data available on the running Android device and presents it graphically to the user. The second app</w:t>
+        <w:t xml:space="preserve"> and Frederik Rothenberger. The first app reads all sensor data available on the running Android device and presents it graphically to the user. The second app</w:t>
       </w:r>
       <w:r>
         <w:t>s</w:t>
@@ -473,6 +470,7 @@
       <w:r>
         <w:rPr>
           <w:noProof/>
+          <w:lang w:val="de-CH" w:eastAsia="de-CH"/>
         </w:rPr>
         <mc:AlternateContent>
           <mc:Choice Requires="wps">
@@ -813,14 +811,9 @@
           <w:szCs w:val="27"/>
         </w:rPr>
       </w:pPr>
-      <w:proofErr w:type="spellStart"/>
       <w:r>
         <w:lastRenderedPageBreak/>
-        <w:t>VS_siwehrli_AntiTheft</w:t>
-      </w:r>
-      <w:proofErr w:type="spellEnd"/>
-      <w:r>
-        <w:t xml:space="preserve"> (App 2)</w:t>
+        <w:t>VS_siwehrli_AntiTheft (App 2)</w:t>
       </w:r>
     </w:p>
     <w:p>
@@ -1052,10 +1045,7 @@
         <w:t>conclude</w:t>
       </w:r>
       <w:r>
-        <w:t xml:space="preserve"> this, i</w:t>
-      </w:r>
-      <w:r>
-        <w:t>f more than a certain amount</w:t>
+        <w:t xml:space="preserve"> this, if more than a certain amount</w:t>
       </w:r>
       <w:r>
         <w:t xml:space="preserve"> </w:t>
@@ -1067,10 +1057,7 @@
         <w:t>n</w:t>
       </w:r>
       <w:r>
-        <w:t xml:space="preserve"> of </w:t>
-      </w:r>
-      <w:r>
-        <w:t>not deliberate movements occur</w:t>
+        <w:t xml:space="preserve"> of not deliberate movements occur</w:t>
       </w:r>
       <w:r>
         <w:t>s</w:t>
@@ -1079,10 +1066,7 @@
         <w:t>.</w:t>
       </w:r>
       <w:r>
-        <w:t xml:space="preserve"> Then w</w:t>
-      </w:r>
-      <w:r>
-        <w:t xml:space="preserve">e set a so called checkpoint there, simply a point in time. </w:t>
+        <w:t xml:space="preserve"> Then we set a so called checkpoint there, simply a point in time. </w:t>
       </w:r>
       <w:r>
         <w:t xml:space="preserve"> We introduced this amount</w:t>
@@ -1287,8 +1271,6 @@
       <w:r>
         <w:fldChar w:fldCharType="end"/>
       </w:r>
-      <w:bookmarkStart w:id="2" w:name="_GoBack"/>
-      <w:bookmarkEnd w:id="2"/>
       <w:r>
         <w:t>.</w:t>
       </w:r>
@@ -1297,6 +1279,7 @@
       <w:r>
         <w:rPr>
           <w:noProof/>
+          <w:lang w:val="de-CH" w:eastAsia="de-CH"/>
         </w:rPr>
         <mc:AlternateContent>
           <mc:Choice Requires="wps">
@@ -2543,6 +2526,7 @@
       <w:r>
         <w:rPr>
           <w:noProof/>
+          <w:lang w:val="de-CH" w:eastAsia="de-CH"/>
         </w:rPr>
         <mc:AlternateContent>
           <mc:Choice Requires="wps">
@@ -2582,7 +2566,7 @@
                                 <w:sz w:val="20"/>
                               </w:rPr>
                             </w:pPr>
-                            <w:bookmarkStart w:id="3" w:name="_Ref337752458"/>
+                            <w:bookmarkStart w:id="2" w:name="_Ref337752458"/>
                             <w:proofErr w:type="gramStart"/>
                             <w:r>
                               <w:t xml:space="preserve">Code </w:t>
@@ -2606,7 +2590,7 @@
                             <w:r>
                               <w:fldChar w:fldCharType="end"/>
                             </w:r>
-                            <w:bookmarkEnd w:id="3"/>
+                            <w:bookmarkEnd w:id="2"/>
                             <w:proofErr w:type="gramStart"/>
                             <w:r>
                               <w:t>.</w:t>
@@ -2646,7 +2630,7 @@
                           <w:sz w:val="20"/>
                         </w:rPr>
                       </w:pPr>
-                      <w:bookmarkStart w:id="4" w:name="_Ref337752458"/>
+                      <w:bookmarkStart w:id="3" w:name="_Ref337752458"/>
                       <w:proofErr w:type="gramStart"/>
                       <w:r>
                         <w:t xml:space="preserve">Code </w:t>
@@ -2670,7 +2654,7 @@
                       <w:r>
                         <w:fldChar w:fldCharType="end"/>
                       </w:r>
-                      <w:bookmarkEnd w:id="4"/>
+                      <w:bookmarkEnd w:id="3"/>
                       <w:proofErr w:type="gramStart"/>
                       <w:r>
                         <w:t>.</w:t>
@@ -2757,7 +2741,12 @@
         <w:t xml:space="preserve"> to get everything as we </w:t>
       </w:r>
       <w:r>
-        <w:t>wanted it.</w:t>
+        <w:t>wanted</w:t>
+      </w:r>
+      <w:bookmarkStart w:id="4" w:name="_GoBack"/>
+      <w:bookmarkEnd w:id="4"/>
+      <w:r>
+        <w:t>.</w:t>
       </w:r>
     </w:p>
     <w:p>
@@ -4108,6 +4097,7 @@
   <w:style w:type="character" w:default="1" w:styleId="Absatz-Standardschriftart">
     <w:name w:val="Default Paragraph Font"/>
     <w:uiPriority w:val="1"/>
+    <w:semiHidden/>
     <w:unhideWhenUsed/>
   </w:style>
   <w:style w:type="table" w:default="1" w:styleId="NormaleTabelle">
@@ -5222,6 +5212,7 @@
   <w:style w:type="character" w:default="1" w:styleId="Absatz-Standardschriftart">
     <w:name w:val="Default Paragraph Font"/>
     <w:uiPriority w:val="1"/>
+    <w:semiHidden/>
     <w:unhideWhenUsed/>
   </w:style>
   <w:style w:type="table" w:default="1" w:styleId="NormaleTabelle">
@@ -7089,6 +7080,13 @@
         </dgm:presLayoutVars>
       </dgm:prSet>
       <dgm:spPr/>
+      <dgm:t>
+        <a:bodyPr/>
+        <a:lstStyle/>
+        <a:p>
+          <a:endParaRPr lang="de-CH"/>
+        </a:p>
+      </dgm:t>
     </dgm:pt>
     <dgm:pt modelId="{5A272BB5-E28F-437C-91F9-9D9DBCC57DF7}" type="pres">
       <dgm:prSet presAssocID="{82E731F2-C175-4E3D-BCD0-23BDEC345F4B}" presName="tSp" presStyleCnt="0"/>
@@ -7163,6 +7161,13 @@
     <dgm:pt modelId="{03AB0A96-11F5-4010-8E37-415A8612CE57}" type="pres">
       <dgm:prSet presAssocID="{64D838B5-E82C-4956-9CA1-70A38C66BCAB}" presName="Name9" presStyleLbl="sibTrans2D1" presStyleIdx="0" presStyleCnt="3"/>
       <dgm:spPr/>
+      <dgm:t>
+        <a:bodyPr/>
+        <a:lstStyle/>
+        <a:p>
+          <a:endParaRPr lang="de-CH"/>
+        </a:p>
+      </dgm:t>
     </dgm:pt>
     <dgm:pt modelId="{F70D7793-5A75-4500-8C52-35E291D486C7}" type="pres">
       <dgm:prSet presAssocID="{EFD31A6B-4532-47AD-B12F-6B8BB3271464}" presName="composite2" presStyleCnt="0"/>
@@ -7179,6 +7184,13 @@
         </dgm:presLayoutVars>
       </dgm:prSet>
       <dgm:spPr/>
+      <dgm:t>
+        <a:bodyPr/>
+        <a:lstStyle/>
+        <a:p>
+          <a:endParaRPr lang="de-CH"/>
+        </a:p>
+      </dgm:t>
     </dgm:pt>
     <dgm:pt modelId="{AEC348C0-E04F-4979-8B92-45A33164E389}" type="pres">
       <dgm:prSet presAssocID="{EFD31A6B-4532-47AD-B12F-6B8BB3271464}" presName="childNode2tx" presStyleLbl="bgAcc1" presStyleIdx="1" presStyleCnt="4">
@@ -7187,6 +7199,13 @@
         </dgm:presLayoutVars>
       </dgm:prSet>
       <dgm:spPr/>
+      <dgm:t>
+        <a:bodyPr/>
+        <a:lstStyle/>
+        <a:p>
+          <a:endParaRPr lang="de-CH"/>
+        </a:p>
+      </dgm:t>
     </dgm:pt>
     <dgm:pt modelId="{902BFBBB-3482-4A9B-959A-83795A5CEC5E}" type="pres">
       <dgm:prSet presAssocID="{EFD31A6B-4532-47AD-B12F-6B8BB3271464}" presName="parentNode2" presStyleLbl="node1" presStyleIdx="1" presStyleCnt="4">
@@ -7196,6 +7215,13 @@
         </dgm:presLayoutVars>
       </dgm:prSet>
       <dgm:spPr/>
+      <dgm:t>
+        <a:bodyPr/>
+        <a:lstStyle/>
+        <a:p>
+          <a:endParaRPr lang="de-CH"/>
+        </a:p>
+      </dgm:t>
     </dgm:pt>
     <dgm:pt modelId="{32DD680C-5CC0-4071-89BE-BB09D36F87CD}" type="pres">
       <dgm:prSet presAssocID="{EFD31A6B-4532-47AD-B12F-6B8BB3271464}" presName="connSite2" presStyleCnt="0"/>
@@ -7204,6 +7230,13 @@
     <dgm:pt modelId="{7C2B51F1-CD36-4ED6-B27C-B8F1648D5A1B}" type="pres">
       <dgm:prSet presAssocID="{0478B982-0A2B-4E5A-8C72-EEA17B6F7A62}" presName="Name18" presStyleLbl="sibTrans2D1" presStyleIdx="1" presStyleCnt="3"/>
       <dgm:spPr/>
+      <dgm:t>
+        <a:bodyPr/>
+        <a:lstStyle/>
+        <a:p>
+          <a:endParaRPr lang="de-CH"/>
+        </a:p>
+      </dgm:t>
     </dgm:pt>
     <dgm:pt modelId="{356484B1-82AE-4A50-A9F4-DFDC0693F824}" type="pres">
       <dgm:prSet presAssocID="{16EBC7FD-D55F-4B12-9869-6BDD8672ECFC}" presName="composite1" presStyleCnt="0"/>
@@ -7220,6 +7253,13 @@
         </dgm:presLayoutVars>
       </dgm:prSet>
       <dgm:spPr/>
+      <dgm:t>
+        <a:bodyPr/>
+        <a:lstStyle/>
+        <a:p>
+          <a:endParaRPr lang="de-CH"/>
+        </a:p>
+      </dgm:t>
     </dgm:pt>
     <dgm:pt modelId="{25E425AB-053F-4B15-A4A0-59A59359F87F}" type="pres">
       <dgm:prSet presAssocID="{16EBC7FD-D55F-4B12-9869-6BDD8672ECFC}" presName="childNode1tx" presStyleLbl="bgAcc1" presStyleIdx="2" presStyleCnt="4">
@@ -7228,6 +7268,13 @@
         </dgm:presLayoutVars>
       </dgm:prSet>
       <dgm:spPr/>
+      <dgm:t>
+        <a:bodyPr/>
+        <a:lstStyle/>
+        <a:p>
+          <a:endParaRPr lang="de-CH"/>
+        </a:p>
+      </dgm:t>
     </dgm:pt>
     <dgm:pt modelId="{373A7BB5-9E13-4567-8067-BAE6AE100DA5}" type="pres">
       <dgm:prSet presAssocID="{16EBC7FD-D55F-4B12-9869-6BDD8672ECFC}" presName="parentNode1" presStyleLbl="node1" presStyleIdx="2" presStyleCnt="4">
@@ -7237,6 +7284,13 @@
         </dgm:presLayoutVars>
       </dgm:prSet>
       <dgm:spPr/>
+      <dgm:t>
+        <a:bodyPr/>
+        <a:lstStyle/>
+        <a:p>
+          <a:endParaRPr lang="de-CH"/>
+        </a:p>
+      </dgm:t>
     </dgm:pt>
     <dgm:pt modelId="{0A03997D-B921-4D8B-B9F7-750DE267179D}" type="pres">
       <dgm:prSet presAssocID="{16EBC7FD-D55F-4B12-9869-6BDD8672ECFC}" presName="connSite1" presStyleCnt="0"/>
@@ -7245,6 +7299,13 @@
     <dgm:pt modelId="{6F694B40-0E54-423F-A232-C3D267499FE7}" type="pres">
       <dgm:prSet presAssocID="{5BF88B37-5308-4446-A970-1B9B02F7B63B}" presName="Name9" presStyleLbl="sibTrans2D1" presStyleIdx="2" presStyleCnt="3"/>
       <dgm:spPr/>
+      <dgm:t>
+        <a:bodyPr/>
+        <a:lstStyle/>
+        <a:p>
+          <a:endParaRPr lang="de-CH"/>
+        </a:p>
+      </dgm:t>
     </dgm:pt>
     <dgm:pt modelId="{D511D7C3-D801-42AD-ABE5-10AC153C5C06}" type="pres">
       <dgm:prSet presAssocID="{6EA9AA3E-63EB-4FD2-97D2-7AF6FDFD462E}" presName="composite2" presStyleCnt="0"/>
@@ -7261,6 +7322,13 @@
         </dgm:presLayoutVars>
       </dgm:prSet>
       <dgm:spPr/>
+      <dgm:t>
+        <a:bodyPr/>
+        <a:lstStyle/>
+        <a:p>
+          <a:endParaRPr lang="de-CH"/>
+        </a:p>
+      </dgm:t>
     </dgm:pt>
     <dgm:pt modelId="{E1A43358-D205-4F1B-9F6B-45CA80A569E0}" type="pres">
       <dgm:prSet presAssocID="{6EA9AA3E-63EB-4FD2-97D2-7AF6FDFD462E}" presName="childNode2tx" presStyleLbl="bgAcc1" presStyleIdx="3" presStyleCnt="4">
@@ -7269,6 +7337,13 @@
         </dgm:presLayoutVars>
       </dgm:prSet>
       <dgm:spPr/>
+      <dgm:t>
+        <a:bodyPr/>
+        <a:lstStyle/>
+        <a:p>
+          <a:endParaRPr lang="de-CH"/>
+        </a:p>
+      </dgm:t>
     </dgm:pt>
     <dgm:pt modelId="{D81C73DB-55AF-4199-8D6E-36B0D0B2710C}" type="pres">
       <dgm:prSet presAssocID="{6EA9AA3E-63EB-4FD2-97D2-7AF6FDFD462E}" presName="parentNode2" presStyleLbl="node1" presStyleIdx="3" presStyleCnt="4">
@@ -7292,60 +7367,60 @@
     </dgm:pt>
   </dgm:ptLst>
   <dgm:cxnLst>
-    <dgm:cxn modelId="{03FC579D-9237-45FD-A2CD-415B1D43C841}" type="presOf" srcId="{64D838B5-E82C-4956-9CA1-70A38C66BCAB}" destId="{03AB0A96-11F5-4010-8E37-415A8612CE57}" srcOrd="0" destOrd="0" presId="urn:microsoft.com/office/officeart/2005/8/layout/hProcess4"/>
-    <dgm:cxn modelId="{B832E6A9-F9A4-4BE5-AC03-F3E34B282820}" type="presOf" srcId="{5BF88B37-5308-4446-A970-1B9B02F7B63B}" destId="{6F694B40-0E54-423F-A232-C3D267499FE7}" srcOrd="0" destOrd="0" presId="urn:microsoft.com/office/officeart/2005/8/layout/hProcess4"/>
-    <dgm:cxn modelId="{44EF0710-EF4D-462C-864B-8E333B9F6D92}" type="presOf" srcId="{EFD31A6B-4532-47AD-B12F-6B8BB3271464}" destId="{902BFBBB-3482-4A9B-959A-83795A5CEC5E}" srcOrd="0" destOrd="0" presId="urn:microsoft.com/office/officeart/2005/8/layout/hProcess4"/>
-    <dgm:cxn modelId="{4398BAEC-149C-494B-B602-2353A479CAF0}" type="presOf" srcId="{94E447BE-36EA-4633-8DA9-4885AA1F1E83}" destId="{E1A43358-D205-4F1B-9F6B-45CA80A569E0}" srcOrd="1" destOrd="0" presId="urn:microsoft.com/office/officeart/2005/8/layout/hProcess4"/>
-    <dgm:cxn modelId="{0725E43A-23AC-4633-BF11-D1BA7D726C7E}" type="presOf" srcId="{9CC128F6-33FB-4B1F-B908-55C92A959CB8}" destId="{7A26F85A-8C40-44BD-B12C-8F58916D6621}" srcOrd="0" destOrd="0" presId="urn:microsoft.com/office/officeart/2005/8/layout/hProcess4"/>
+    <dgm:cxn modelId="{033C0663-1FEF-40D9-8DAA-FBDBEB64C7EC}" type="presOf" srcId="{FF45F646-EACA-4DDC-9531-5EB6E88C2247}" destId="{00A77FF2-4CEE-4006-9999-F87A5C967A1A}" srcOrd="0" destOrd="0" presId="urn:microsoft.com/office/officeart/2005/8/layout/hProcess4"/>
+    <dgm:cxn modelId="{2F94F39D-5932-453D-96D8-75123C676AE6}" type="presOf" srcId="{FF45F646-EACA-4DDC-9531-5EB6E88C2247}" destId="{25E425AB-053F-4B15-A4A0-59A59359F87F}" srcOrd="1" destOrd="0" presId="urn:microsoft.com/office/officeart/2005/8/layout/hProcess4"/>
+    <dgm:cxn modelId="{22664D17-F4EA-437C-9335-D49B86B57CB8}" type="presOf" srcId="{9CC128F6-33FB-4B1F-B908-55C92A959CB8}" destId="{7A26F85A-8C40-44BD-B12C-8F58916D6621}" srcOrd="0" destOrd="0" presId="urn:microsoft.com/office/officeart/2005/8/layout/hProcess4"/>
+    <dgm:cxn modelId="{D70394BC-E9E2-47EB-AC47-7E2C656667D1}" type="presOf" srcId="{61D6BCAA-B59A-4317-ABD2-E7C02A86A911}" destId="{871813B0-FC48-419F-B448-0C982EF8DFBF}" srcOrd="1" destOrd="0" presId="urn:microsoft.com/office/officeart/2005/8/layout/hProcess4"/>
+    <dgm:cxn modelId="{622198B6-7EC7-47CD-A3BD-8BB22433F2F4}" type="presOf" srcId="{9CC128F6-33FB-4B1F-B908-55C92A959CB8}" destId="{AEC348C0-E04F-4979-8B92-45A33164E389}" srcOrd="1" destOrd="0" presId="urn:microsoft.com/office/officeart/2005/8/layout/hProcess4"/>
+    <dgm:cxn modelId="{32A696AE-97C8-4C47-8EFF-26753C80E79B}" type="presOf" srcId="{61D6BCAA-B59A-4317-ABD2-E7C02A86A911}" destId="{42F9B8C2-27A2-4E3F-AFEC-A846A998B11C}" srcOrd="0" destOrd="0" presId="urn:microsoft.com/office/officeart/2005/8/layout/hProcess4"/>
+    <dgm:cxn modelId="{F1B6D075-D6EE-484A-B893-3F996A9D5FDE}" srcId="{6EA9AA3E-63EB-4FD2-97D2-7AF6FDFD462E}" destId="{94E447BE-36EA-4633-8DA9-4885AA1F1E83}" srcOrd="0" destOrd="0" parTransId="{09323F20-F778-4257-96CA-93933D89FC9E}" sibTransId="{D77B6D50-9CDA-443D-911E-F5318D6B8EBB}"/>
     <dgm:cxn modelId="{4AE76DD2-B203-43F5-954F-A849D7ACCFB2}" srcId="{82E731F2-C175-4E3D-BCD0-23BDEC345F4B}" destId="{EFD31A6B-4532-47AD-B12F-6B8BB3271464}" srcOrd="1" destOrd="0" parTransId="{477FDCD2-9AFF-425C-838C-0F4CF870AF4B}" sibTransId="{0478B982-0A2B-4E5A-8C72-EEA17B6F7A62}"/>
-    <dgm:cxn modelId="{F1B6D075-D6EE-484A-B893-3F996A9D5FDE}" srcId="{6EA9AA3E-63EB-4FD2-97D2-7AF6FDFD462E}" destId="{94E447BE-36EA-4633-8DA9-4885AA1F1E83}" srcOrd="0" destOrd="0" parTransId="{09323F20-F778-4257-96CA-93933D89FC9E}" sibTransId="{D77B6D50-9CDA-443D-911E-F5318D6B8EBB}"/>
-    <dgm:cxn modelId="{5F634077-731C-494C-B5C7-BE74CE3237F8}" type="presOf" srcId="{FF45F646-EACA-4DDC-9531-5EB6E88C2247}" destId="{00A77FF2-4CEE-4006-9999-F87A5C967A1A}" srcOrd="0" destOrd="0" presId="urn:microsoft.com/office/officeart/2005/8/layout/hProcess4"/>
-    <dgm:cxn modelId="{9DECE827-BA4C-48D1-B69C-23E38E3A0793}" type="presOf" srcId="{82E731F2-C175-4E3D-BCD0-23BDEC345F4B}" destId="{7F6EF7B9-0DCB-4221-8384-6E9A64F4B5C8}" srcOrd="0" destOrd="0" presId="urn:microsoft.com/office/officeart/2005/8/layout/hProcess4"/>
-    <dgm:cxn modelId="{E56D5703-7F33-4C28-9494-19311CE18138}" type="presOf" srcId="{0A753C9C-19B5-4173-83F3-E765E5783E93}" destId="{D3120042-31A3-49F0-9126-5448296C1D24}" srcOrd="0" destOrd="0" presId="urn:microsoft.com/office/officeart/2005/8/layout/hProcess4"/>
+    <dgm:cxn modelId="{D4B1363B-8BC5-459D-94FA-6E8402E79D25}" type="presOf" srcId="{82E731F2-C175-4E3D-BCD0-23BDEC345F4B}" destId="{7F6EF7B9-0DCB-4221-8384-6E9A64F4B5C8}" srcOrd="0" destOrd="0" presId="urn:microsoft.com/office/officeart/2005/8/layout/hProcess4"/>
+    <dgm:cxn modelId="{EE1811F7-D1FA-43ED-844C-D337B900642D}" type="presOf" srcId="{EFD31A6B-4532-47AD-B12F-6B8BB3271464}" destId="{902BFBBB-3482-4A9B-959A-83795A5CEC5E}" srcOrd="0" destOrd="0" presId="urn:microsoft.com/office/officeart/2005/8/layout/hProcess4"/>
+    <dgm:cxn modelId="{36C99756-42F7-417C-9C87-9DE364E26B0E}" type="presOf" srcId="{64D838B5-E82C-4956-9CA1-70A38C66BCAB}" destId="{03AB0A96-11F5-4010-8E37-415A8612CE57}" srcOrd="0" destOrd="0" presId="urn:microsoft.com/office/officeart/2005/8/layout/hProcess4"/>
+    <dgm:cxn modelId="{1FDEE3DE-0272-46BA-9DF2-535180D8C643}" type="presOf" srcId="{94E447BE-36EA-4633-8DA9-4885AA1F1E83}" destId="{E2E98956-C028-4357-9C73-1F1F1A9C2F74}" srcOrd="0" destOrd="0" presId="urn:microsoft.com/office/officeart/2005/8/layout/hProcess4"/>
+    <dgm:cxn modelId="{4CA698E6-97AB-4768-8E96-4FDA5C34D3AB}" type="presOf" srcId="{0A753C9C-19B5-4173-83F3-E765E5783E93}" destId="{D3120042-31A3-49F0-9126-5448296C1D24}" srcOrd="0" destOrd="0" presId="urn:microsoft.com/office/officeart/2005/8/layout/hProcess4"/>
+    <dgm:cxn modelId="{61B9612F-00D1-4417-9C0E-51F6ACF428F4}" type="presOf" srcId="{0478B982-0A2B-4E5A-8C72-EEA17B6F7A62}" destId="{7C2B51F1-CD36-4ED6-B27C-B8F1648D5A1B}" srcOrd="0" destOrd="0" presId="urn:microsoft.com/office/officeart/2005/8/layout/hProcess4"/>
     <dgm:cxn modelId="{DD49147E-B5E6-445F-9ABD-4D446BACFD9A}" srcId="{EFD31A6B-4532-47AD-B12F-6B8BB3271464}" destId="{9CC128F6-33FB-4B1F-B908-55C92A959CB8}" srcOrd="0" destOrd="0" parTransId="{1D44C467-D70D-4975-BB30-BB6E9272DD18}" sibTransId="{4DB1CFDF-CE5A-43AB-8DE6-8275F8F3B559}"/>
-    <dgm:cxn modelId="{4A070BE0-E21E-427E-B49E-76F923BFC909}" type="presOf" srcId="{6EA9AA3E-63EB-4FD2-97D2-7AF6FDFD462E}" destId="{D81C73DB-55AF-4199-8D6E-36B0D0B2710C}" srcOrd="0" destOrd="0" presId="urn:microsoft.com/office/officeart/2005/8/layout/hProcess4"/>
     <dgm:cxn modelId="{E1A7918D-BC4D-4333-87B8-662A9A385691}" srcId="{82E731F2-C175-4E3D-BCD0-23BDEC345F4B}" destId="{6EA9AA3E-63EB-4FD2-97D2-7AF6FDFD462E}" srcOrd="3" destOrd="0" parTransId="{3B28DF96-C27B-4E22-8701-13FA4A35254C}" sibTransId="{5ABBB7B3-1D74-47FD-B33C-746371EA3679}"/>
     <dgm:cxn modelId="{4A6ACC0D-4D0A-4C25-9CE8-29B83CA5DDA5}" srcId="{82E731F2-C175-4E3D-BCD0-23BDEC345F4B}" destId="{0A753C9C-19B5-4173-83F3-E765E5783E93}" srcOrd="0" destOrd="0" parTransId="{51B1BFB9-2D18-46F3-AFA8-658673FCE5AB}" sibTransId="{64D838B5-E82C-4956-9CA1-70A38C66BCAB}"/>
-    <dgm:cxn modelId="{0DA0C095-A497-4CE8-AB7E-7FA2DBBEEF51}" type="presOf" srcId="{FF45F646-EACA-4DDC-9531-5EB6E88C2247}" destId="{25E425AB-053F-4B15-A4A0-59A59359F87F}" srcOrd="1" destOrd="0" presId="urn:microsoft.com/office/officeart/2005/8/layout/hProcess4"/>
+    <dgm:cxn modelId="{B985DEB0-2812-406E-8485-D77DD96484F6}" type="presOf" srcId="{5BF88B37-5308-4446-A970-1B9B02F7B63B}" destId="{6F694B40-0E54-423F-A232-C3D267499FE7}" srcOrd="0" destOrd="0" presId="urn:microsoft.com/office/officeart/2005/8/layout/hProcess4"/>
+    <dgm:cxn modelId="{FAF5A676-EAAA-4188-AE34-21AD6341552D}" type="presOf" srcId="{16EBC7FD-D55F-4B12-9869-6BDD8672ECFC}" destId="{373A7BB5-9E13-4567-8067-BAE6AE100DA5}" srcOrd="0" destOrd="0" presId="urn:microsoft.com/office/officeart/2005/8/layout/hProcess4"/>
     <dgm:cxn modelId="{BF93F246-765D-4FA7-A70D-A93C444C959A}" srcId="{82E731F2-C175-4E3D-BCD0-23BDEC345F4B}" destId="{16EBC7FD-D55F-4B12-9869-6BDD8672ECFC}" srcOrd="2" destOrd="0" parTransId="{2868EF41-AC07-497F-821F-C15152BF1564}" sibTransId="{5BF88B37-5308-4446-A970-1B9B02F7B63B}"/>
     <dgm:cxn modelId="{6BBD0754-E871-46C0-9B26-963E10F9E00D}" srcId="{0A753C9C-19B5-4173-83F3-E765E5783E93}" destId="{61D6BCAA-B59A-4317-ABD2-E7C02A86A911}" srcOrd="0" destOrd="0" parTransId="{60CCC691-7FF1-4F7B-98B3-51336DAB8D9C}" sibTransId="{97BC4F65-3B90-4031-B0F7-3D49F1F731F2}"/>
     <dgm:cxn modelId="{4EF36768-3C52-494E-A27F-F870CD5C4637}" srcId="{16EBC7FD-D55F-4B12-9869-6BDD8672ECFC}" destId="{FF45F646-EACA-4DDC-9531-5EB6E88C2247}" srcOrd="0" destOrd="0" parTransId="{FD0B32C2-265C-4DA3-BC15-9FDBABC78B7A}" sibTransId="{123C22CF-56F1-4B3E-AAE0-90FAF51F40F2}"/>
-    <dgm:cxn modelId="{33278AD5-7046-43B8-92DB-FF626F8313C1}" type="presOf" srcId="{61D6BCAA-B59A-4317-ABD2-E7C02A86A911}" destId="{42F9B8C2-27A2-4E3F-AFEC-A846A998B11C}" srcOrd="0" destOrd="0" presId="urn:microsoft.com/office/officeart/2005/8/layout/hProcess4"/>
-    <dgm:cxn modelId="{815EC749-FA06-4A7F-8087-88283675F316}" type="presOf" srcId="{9CC128F6-33FB-4B1F-B908-55C92A959CB8}" destId="{AEC348C0-E04F-4979-8B92-45A33164E389}" srcOrd="1" destOrd="0" presId="urn:microsoft.com/office/officeart/2005/8/layout/hProcess4"/>
-    <dgm:cxn modelId="{94582ACA-B7E1-48C5-BF4A-95A1FEC6243E}" type="presOf" srcId="{0478B982-0A2B-4E5A-8C72-EEA17B6F7A62}" destId="{7C2B51F1-CD36-4ED6-B27C-B8F1648D5A1B}" srcOrd="0" destOrd="0" presId="urn:microsoft.com/office/officeart/2005/8/layout/hProcess4"/>
-    <dgm:cxn modelId="{0BBBEB7A-4AA9-4B31-9A6E-368B0E9F19A0}" type="presOf" srcId="{16EBC7FD-D55F-4B12-9869-6BDD8672ECFC}" destId="{373A7BB5-9E13-4567-8067-BAE6AE100DA5}" srcOrd="0" destOrd="0" presId="urn:microsoft.com/office/officeart/2005/8/layout/hProcess4"/>
-    <dgm:cxn modelId="{F40B0B25-FE99-473E-A891-B54BEDB8F73A}" type="presOf" srcId="{61D6BCAA-B59A-4317-ABD2-E7C02A86A911}" destId="{871813B0-FC48-419F-B448-0C982EF8DFBF}" srcOrd="1" destOrd="0" presId="urn:microsoft.com/office/officeart/2005/8/layout/hProcess4"/>
-    <dgm:cxn modelId="{0894F800-EAE1-4AE7-A52B-3F36E9A79870}" type="presOf" srcId="{94E447BE-36EA-4633-8DA9-4885AA1F1E83}" destId="{E2E98956-C028-4357-9C73-1F1F1A9C2F74}" srcOrd="0" destOrd="0" presId="urn:microsoft.com/office/officeart/2005/8/layout/hProcess4"/>
-    <dgm:cxn modelId="{D0A721CE-CC24-48D1-AFBD-701629EAB54B}" type="presParOf" srcId="{7F6EF7B9-0DCB-4221-8384-6E9A64F4B5C8}" destId="{5A272BB5-E28F-437C-91F9-9D9DBCC57DF7}" srcOrd="0" destOrd="0" presId="urn:microsoft.com/office/officeart/2005/8/layout/hProcess4"/>
-    <dgm:cxn modelId="{C85B88B5-92AC-495A-A1AE-16F3381DB0C1}" type="presParOf" srcId="{7F6EF7B9-0DCB-4221-8384-6E9A64F4B5C8}" destId="{32C5F041-5370-4261-8A88-FCBEB766B4E4}" srcOrd="1" destOrd="0" presId="urn:microsoft.com/office/officeart/2005/8/layout/hProcess4"/>
-    <dgm:cxn modelId="{30B77D7E-5C77-46B4-A9B9-274EB1E50E9F}" type="presParOf" srcId="{7F6EF7B9-0DCB-4221-8384-6E9A64F4B5C8}" destId="{034A3F0E-A5F6-4632-BD54-FFDBF0B97F94}" srcOrd="2" destOrd="0" presId="urn:microsoft.com/office/officeart/2005/8/layout/hProcess4"/>
-    <dgm:cxn modelId="{4DBA0CF0-2440-41A2-BE34-5805514B43E9}" type="presParOf" srcId="{034A3F0E-A5F6-4632-BD54-FFDBF0B97F94}" destId="{F2766F9F-4CA6-4063-9FB3-9EF5D9CBC16A}" srcOrd="0" destOrd="0" presId="urn:microsoft.com/office/officeart/2005/8/layout/hProcess4"/>
-    <dgm:cxn modelId="{2970945E-7280-4274-A946-FBF96B88D5BE}" type="presParOf" srcId="{F2766F9F-4CA6-4063-9FB3-9EF5D9CBC16A}" destId="{823D1B1C-1E93-427A-B532-5992E8D39218}" srcOrd="0" destOrd="0" presId="urn:microsoft.com/office/officeart/2005/8/layout/hProcess4"/>
-    <dgm:cxn modelId="{0557284A-8C2C-4C0F-A646-AA72B602EF6C}" type="presParOf" srcId="{F2766F9F-4CA6-4063-9FB3-9EF5D9CBC16A}" destId="{42F9B8C2-27A2-4E3F-AFEC-A846A998B11C}" srcOrd="1" destOrd="0" presId="urn:microsoft.com/office/officeart/2005/8/layout/hProcess4"/>
-    <dgm:cxn modelId="{8DF54BC5-DA77-47B8-A117-C139D5B803F7}" type="presParOf" srcId="{F2766F9F-4CA6-4063-9FB3-9EF5D9CBC16A}" destId="{871813B0-FC48-419F-B448-0C982EF8DFBF}" srcOrd="2" destOrd="0" presId="urn:microsoft.com/office/officeart/2005/8/layout/hProcess4"/>
-    <dgm:cxn modelId="{03202448-513F-4662-85A6-B5DF132A071C}" type="presParOf" srcId="{F2766F9F-4CA6-4063-9FB3-9EF5D9CBC16A}" destId="{D3120042-31A3-49F0-9126-5448296C1D24}" srcOrd="3" destOrd="0" presId="urn:microsoft.com/office/officeart/2005/8/layout/hProcess4"/>
-    <dgm:cxn modelId="{2D66EC59-6CCB-4EAF-A908-DB439462529E}" type="presParOf" srcId="{F2766F9F-4CA6-4063-9FB3-9EF5D9CBC16A}" destId="{36DB40B0-0E8E-4621-8FAE-0856E69E09FA}" srcOrd="4" destOrd="0" presId="urn:microsoft.com/office/officeart/2005/8/layout/hProcess4"/>
-    <dgm:cxn modelId="{FA624848-0B3E-4E89-B011-C275134475BC}" type="presParOf" srcId="{034A3F0E-A5F6-4632-BD54-FFDBF0B97F94}" destId="{03AB0A96-11F5-4010-8E37-415A8612CE57}" srcOrd="1" destOrd="0" presId="urn:microsoft.com/office/officeart/2005/8/layout/hProcess4"/>
-    <dgm:cxn modelId="{FF259771-17E3-4CE3-8D2B-8B8275FD272F}" type="presParOf" srcId="{034A3F0E-A5F6-4632-BD54-FFDBF0B97F94}" destId="{F70D7793-5A75-4500-8C52-35E291D486C7}" srcOrd="2" destOrd="0" presId="urn:microsoft.com/office/officeart/2005/8/layout/hProcess4"/>
-    <dgm:cxn modelId="{7922F920-8245-4E91-BA9B-A4B7CF94A48C}" type="presParOf" srcId="{F70D7793-5A75-4500-8C52-35E291D486C7}" destId="{E7848919-1A80-4E36-AFC8-46733EF6970B}" srcOrd="0" destOrd="0" presId="urn:microsoft.com/office/officeart/2005/8/layout/hProcess4"/>
-    <dgm:cxn modelId="{FB267134-B080-4C6E-B05B-79F9C1E9336F}" type="presParOf" srcId="{F70D7793-5A75-4500-8C52-35E291D486C7}" destId="{7A26F85A-8C40-44BD-B12C-8F58916D6621}" srcOrd="1" destOrd="0" presId="urn:microsoft.com/office/officeart/2005/8/layout/hProcess4"/>
-    <dgm:cxn modelId="{D21A6163-AEB6-410B-BDAA-9D7E9076FF8F}" type="presParOf" srcId="{F70D7793-5A75-4500-8C52-35E291D486C7}" destId="{AEC348C0-E04F-4979-8B92-45A33164E389}" srcOrd="2" destOrd="0" presId="urn:microsoft.com/office/officeart/2005/8/layout/hProcess4"/>
-    <dgm:cxn modelId="{9E49EB3E-BC52-44DF-9560-9C2F4F3AC37F}" type="presParOf" srcId="{F70D7793-5A75-4500-8C52-35E291D486C7}" destId="{902BFBBB-3482-4A9B-959A-83795A5CEC5E}" srcOrd="3" destOrd="0" presId="urn:microsoft.com/office/officeart/2005/8/layout/hProcess4"/>
-    <dgm:cxn modelId="{3A1D9F5D-53B6-42CD-BA8C-7C0BC34358C7}" type="presParOf" srcId="{F70D7793-5A75-4500-8C52-35E291D486C7}" destId="{32DD680C-5CC0-4071-89BE-BB09D36F87CD}" srcOrd="4" destOrd="0" presId="urn:microsoft.com/office/officeart/2005/8/layout/hProcess4"/>
-    <dgm:cxn modelId="{12B300E5-9663-4859-B80A-CF2B34B5ED0E}" type="presParOf" srcId="{034A3F0E-A5F6-4632-BD54-FFDBF0B97F94}" destId="{7C2B51F1-CD36-4ED6-B27C-B8F1648D5A1B}" srcOrd="3" destOrd="0" presId="urn:microsoft.com/office/officeart/2005/8/layout/hProcess4"/>
-    <dgm:cxn modelId="{DAA1AEE5-0A00-4EB0-8C66-4FD898748E4A}" type="presParOf" srcId="{034A3F0E-A5F6-4632-BD54-FFDBF0B97F94}" destId="{356484B1-82AE-4A50-A9F4-DFDC0693F824}" srcOrd="4" destOrd="0" presId="urn:microsoft.com/office/officeart/2005/8/layout/hProcess4"/>
-    <dgm:cxn modelId="{AC832E72-355D-4D92-A053-58B7D889C99A}" type="presParOf" srcId="{356484B1-82AE-4A50-A9F4-DFDC0693F824}" destId="{1E1B71CD-996D-4419-8C05-354788880BA5}" srcOrd="0" destOrd="0" presId="urn:microsoft.com/office/officeart/2005/8/layout/hProcess4"/>
-    <dgm:cxn modelId="{30DBE0A6-D3D9-4F95-965F-70B0A970A833}" type="presParOf" srcId="{356484B1-82AE-4A50-A9F4-DFDC0693F824}" destId="{00A77FF2-4CEE-4006-9999-F87A5C967A1A}" srcOrd="1" destOrd="0" presId="urn:microsoft.com/office/officeart/2005/8/layout/hProcess4"/>
-    <dgm:cxn modelId="{7BF6F669-7D79-4842-BCCC-D2BE8E1D90E2}" type="presParOf" srcId="{356484B1-82AE-4A50-A9F4-DFDC0693F824}" destId="{25E425AB-053F-4B15-A4A0-59A59359F87F}" srcOrd="2" destOrd="0" presId="urn:microsoft.com/office/officeart/2005/8/layout/hProcess4"/>
-    <dgm:cxn modelId="{296A9D37-AAA0-4971-A6E4-676688EE66C8}" type="presParOf" srcId="{356484B1-82AE-4A50-A9F4-DFDC0693F824}" destId="{373A7BB5-9E13-4567-8067-BAE6AE100DA5}" srcOrd="3" destOrd="0" presId="urn:microsoft.com/office/officeart/2005/8/layout/hProcess4"/>
-    <dgm:cxn modelId="{817FC970-95AC-45B8-A567-FAFA2AB86161}" type="presParOf" srcId="{356484B1-82AE-4A50-A9F4-DFDC0693F824}" destId="{0A03997D-B921-4D8B-B9F7-750DE267179D}" srcOrd="4" destOrd="0" presId="urn:microsoft.com/office/officeart/2005/8/layout/hProcess4"/>
-    <dgm:cxn modelId="{E6733CCD-0A24-46D4-B208-FB44EF373656}" type="presParOf" srcId="{034A3F0E-A5F6-4632-BD54-FFDBF0B97F94}" destId="{6F694B40-0E54-423F-A232-C3D267499FE7}" srcOrd="5" destOrd="0" presId="urn:microsoft.com/office/officeart/2005/8/layout/hProcess4"/>
-    <dgm:cxn modelId="{35A75C40-AC38-4876-9A93-1101C11534A6}" type="presParOf" srcId="{034A3F0E-A5F6-4632-BD54-FFDBF0B97F94}" destId="{D511D7C3-D801-42AD-ABE5-10AC153C5C06}" srcOrd="6" destOrd="0" presId="urn:microsoft.com/office/officeart/2005/8/layout/hProcess4"/>
-    <dgm:cxn modelId="{96824921-F761-45D7-8372-261CB3BC340B}" type="presParOf" srcId="{D511D7C3-D801-42AD-ABE5-10AC153C5C06}" destId="{566F88C6-80D5-43C5-BCA7-BF4CE1A1DFEE}" srcOrd="0" destOrd="0" presId="urn:microsoft.com/office/officeart/2005/8/layout/hProcess4"/>
-    <dgm:cxn modelId="{E70C187A-A04D-4210-850E-45EB77D2D624}" type="presParOf" srcId="{D511D7C3-D801-42AD-ABE5-10AC153C5C06}" destId="{E2E98956-C028-4357-9C73-1F1F1A9C2F74}" srcOrd="1" destOrd="0" presId="urn:microsoft.com/office/officeart/2005/8/layout/hProcess4"/>
-    <dgm:cxn modelId="{A933FC37-0F9D-4C59-AA45-06B29DD1DA5B}" type="presParOf" srcId="{D511D7C3-D801-42AD-ABE5-10AC153C5C06}" destId="{E1A43358-D205-4F1B-9F6B-45CA80A569E0}" srcOrd="2" destOrd="0" presId="urn:microsoft.com/office/officeart/2005/8/layout/hProcess4"/>
-    <dgm:cxn modelId="{E8DEE331-010F-4DB2-8BB6-09267E21037B}" type="presParOf" srcId="{D511D7C3-D801-42AD-ABE5-10AC153C5C06}" destId="{D81C73DB-55AF-4199-8D6E-36B0D0B2710C}" srcOrd="3" destOrd="0" presId="urn:microsoft.com/office/officeart/2005/8/layout/hProcess4"/>
-    <dgm:cxn modelId="{53B080A3-DF5A-4C80-B4E4-9A8AA63E957B}" type="presParOf" srcId="{D511D7C3-D801-42AD-ABE5-10AC153C5C06}" destId="{96D30EFA-63EE-49B6-B793-3121FB462946}" srcOrd="4" destOrd="0" presId="urn:microsoft.com/office/officeart/2005/8/layout/hProcess4"/>
+    <dgm:cxn modelId="{73624CC5-9440-47A2-B985-F442AF3696B7}" type="presOf" srcId="{6EA9AA3E-63EB-4FD2-97D2-7AF6FDFD462E}" destId="{D81C73DB-55AF-4199-8D6E-36B0D0B2710C}" srcOrd="0" destOrd="0" presId="urn:microsoft.com/office/officeart/2005/8/layout/hProcess4"/>
+    <dgm:cxn modelId="{B98A6EA7-0577-43BB-BC6D-A76157A43778}" type="presOf" srcId="{94E447BE-36EA-4633-8DA9-4885AA1F1E83}" destId="{E1A43358-D205-4F1B-9F6B-45CA80A569E0}" srcOrd="1" destOrd="0" presId="urn:microsoft.com/office/officeart/2005/8/layout/hProcess4"/>
+    <dgm:cxn modelId="{1F5E0D8E-B214-4F30-AE22-71ABD2B2E62D}" type="presParOf" srcId="{7F6EF7B9-0DCB-4221-8384-6E9A64F4B5C8}" destId="{5A272BB5-E28F-437C-91F9-9D9DBCC57DF7}" srcOrd="0" destOrd="0" presId="urn:microsoft.com/office/officeart/2005/8/layout/hProcess4"/>
+    <dgm:cxn modelId="{230E9117-5ED0-4B82-8B1E-6EB4CF887130}" type="presParOf" srcId="{7F6EF7B9-0DCB-4221-8384-6E9A64F4B5C8}" destId="{32C5F041-5370-4261-8A88-FCBEB766B4E4}" srcOrd="1" destOrd="0" presId="urn:microsoft.com/office/officeart/2005/8/layout/hProcess4"/>
+    <dgm:cxn modelId="{B5B4136D-EAAC-4B5C-810B-6496FB76F260}" type="presParOf" srcId="{7F6EF7B9-0DCB-4221-8384-6E9A64F4B5C8}" destId="{034A3F0E-A5F6-4632-BD54-FFDBF0B97F94}" srcOrd="2" destOrd="0" presId="urn:microsoft.com/office/officeart/2005/8/layout/hProcess4"/>
+    <dgm:cxn modelId="{8C4978DE-102F-4D4C-B3E3-B3943782EE0F}" type="presParOf" srcId="{034A3F0E-A5F6-4632-BD54-FFDBF0B97F94}" destId="{F2766F9F-4CA6-4063-9FB3-9EF5D9CBC16A}" srcOrd="0" destOrd="0" presId="urn:microsoft.com/office/officeart/2005/8/layout/hProcess4"/>
+    <dgm:cxn modelId="{85D48BDA-06F5-4307-B235-EA4F5BC79D37}" type="presParOf" srcId="{F2766F9F-4CA6-4063-9FB3-9EF5D9CBC16A}" destId="{823D1B1C-1E93-427A-B532-5992E8D39218}" srcOrd="0" destOrd="0" presId="urn:microsoft.com/office/officeart/2005/8/layout/hProcess4"/>
+    <dgm:cxn modelId="{2D950226-2D9C-4A72-AF94-E132D8D33CE2}" type="presParOf" srcId="{F2766F9F-4CA6-4063-9FB3-9EF5D9CBC16A}" destId="{42F9B8C2-27A2-4E3F-AFEC-A846A998B11C}" srcOrd="1" destOrd="0" presId="urn:microsoft.com/office/officeart/2005/8/layout/hProcess4"/>
+    <dgm:cxn modelId="{9C6BF3A5-EE28-4488-AE8D-47470DCA81AB}" type="presParOf" srcId="{F2766F9F-4CA6-4063-9FB3-9EF5D9CBC16A}" destId="{871813B0-FC48-419F-B448-0C982EF8DFBF}" srcOrd="2" destOrd="0" presId="urn:microsoft.com/office/officeart/2005/8/layout/hProcess4"/>
+    <dgm:cxn modelId="{C1A3149D-2092-45C8-BF91-9AD5B3179D15}" type="presParOf" srcId="{F2766F9F-4CA6-4063-9FB3-9EF5D9CBC16A}" destId="{D3120042-31A3-49F0-9126-5448296C1D24}" srcOrd="3" destOrd="0" presId="urn:microsoft.com/office/officeart/2005/8/layout/hProcess4"/>
+    <dgm:cxn modelId="{86F79A84-BB24-4488-B9E7-563F7CEFB50C}" type="presParOf" srcId="{F2766F9F-4CA6-4063-9FB3-9EF5D9CBC16A}" destId="{36DB40B0-0E8E-4621-8FAE-0856E69E09FA}" srcOrd="4" destOrd="0" presId="urn:microsoft.com/office/officeart/2005/8/layout/hProcess4"/>
+    <dgm:cxn modelId="{2F37356B-CC06-45C6-A015-4EED6D80EC3C}" type="presParOf" srcId="{034A3F0E-A5F6-4632-BD54-FFDBF0B97F94}" destId="{03AB0A96-11F5-4010-8E37-415A8612CE57}" srcOrd="1" destOrd="0" presId="urn:microsoft.com/office/officeart/2005/8/layout/hProcess4"/>
+    <dgm:cxn modelId="{20B56D37-D531-4E56-A55C-C3AC5059D08D}" type="presParOf" srcId="{034A3F0E-A5F6-4632-BD54-FFDBF0B97F94}" destId="{F70D7793-5A75-4500-8C52-35E291D486C7}" srcOrd="2" destOrd="0" presId="urn:microsoft.com/office/officeart/2005/8/layout/hProcess4"/>
+    <dgm:cxn modelId="{AE3E7EA0-C007-4A87-A317-5BCBD40F0E51}" type="presParOf" srcId="{F70D7793-5A75-4500-8C52-35E291D486C7}" destId="{E7848919-1A80-4E36-AFC8-46733EF6970B}" srcOrd="0" destOrd="0" presId="urn:microsoft.com/office/officeart/2005/8/layout/hProcess4"/>
+    <dgm:cxn modelId="{1388BDA8-0059-4104-BA5F-12B78EC7A49C}" type="presParOf" srcId="{F70D7793-5A75-4500-8C52-35E291D486C7}" destId="{7A26F85A-8C40-44BD-B12C-8F58916D6621}" srcOrd="1" destOrd="0" presId="urn:microsoft.com/office/officeart/2005/8/layout/hProcess4"/>
+    <dgm:cxn modelId="{CBAE25BE-310D-4578-91DC-8E9C6524BFA7}" type="presParOf" srcId="{F70D7793-5A75-4500-8C52-35E291D486C7}" destId="{AEC348C0-E04F-4979-8B92-45A33164E389}" srcOrd="2" destOrd="0" presId="urn:microsoft.com/office/officeart/2005/8/layout/hProcess4"/>
+    <dgm:cxn modelId="{9E00817B-B474-446A-B525-971B85F17EB8}" type="presParOf" srcId="{F70D7793-5A75-4500-8C52-35E291D486C7}" destId="{902BFBBB-3482-4A9B-959A-83795A5CEC5E}" srcOrd="3" destOrd="0" presId="urn:microsoft.com/office/officeart/2005/8/layout/hProcess4"/>
+    <dgm:cxn modelId="{2C9F85F8-8DB9-453F-8754-CAEE7E9158C6}" type="presParOf" srcId="{F70D7793-5A75-4500-8C52-35E291D486C7}" destId="{32DD680C-5CC0-4071-89BE-BB09D36F87CD}" srcOrd="4" destOrd="0" presId="urn:microsoft.com/office/officeart/2005/8/layout/hProcess4"/>
+    <dgm:cxn modelId="{7A3425D6-C3D7-4CC4-B66C-F28035FE1237}" type="presParOf" srcId="{034A3F0E-A5F6-4632-BD54-FFDBF0B97F94}" destId="{7C2B51F1-CD36-4ED6-B27C-B8F1648D5A1B}" srcOrd="3" destOrd="0" presId="urn:microsoft.com/office/officeart/2005/8/layout/hProcess4"/>
+    <dgm:cxn modelId="{A59DF6D3-73F3-419C-B405-76F46E236FCD}" type="presParOf" srcId="{034A3F0E-A5F6-4632-BD54-FFDBF0B97F94}" destId="{356484B1-82AE-4A50-A9F4-DFDC0693F824}" srcOrd="4" destOrd="0" presId="urn:microsoft.com/office/officeart/2005/8/layout/hProcess4"/>
+    <dgm:cxn modelId="{F7101234-7EE7-4490-9943-B33849F307D6}" type="presParOf" srcId="{356484B1-82AE-4A50-A9F4-DFDC0693F824}" destId="{1E1B71CD-996D-4419-8C05-354788880BA5}" srcOrd="0" destOrd="0" presId="urn:microsoft.com/office/officeart/2005/8/layout/hProcess4"/>
+    <dgm:cxn modelId="{AD0D6851-44EC-4110-BB20-3CBEFE2BF4D6}" type="presParOf" srcId="{356484B1-82AE-4A50-A9F4-DFDC0693F824}" destId="{00A77FF2-4CEE-4006-9999-F87A5C967A1A}" srcOrd="1" destOrd="0" presId="urn:microsoft.com/office/officeart/2005/8/layout/hProcess4"/>
+    <dgm:cxn modelId="{A50BAC02-E68C-40EA-8663-956B33E835C1}" type="presParOf" srcId="{356484B1-82AE-4A50-A9F4-DFDC0693F824}" destId="{25E425AB-053F-4B15-A4A0-59A59359F87F}" srcOrd="2" destOrd="0" presId="urn:microsoft.com/office/officeart/2005/8/layout/hProcess4"/>
+    <dgm:cxn modelId="{C3DB71C0-637C-415B-B0D0-141FD460E1F6}" type="presParOf" srcId="{356484B1-82AE-4A50-A9F4-DFDC0693F824}" destId="{373A7BB5-9E13-4567-8067-BAE6AE100DA5}" srcOrd="3" destOrd="0" presId="urn:microsoft.com/office/officeart/2005/8/layout/hProcess4"/>
+    <dgm:cxn modelId="{E933F59C-B4E9-4B44-B6A4-DD3F4683D80A}" type="presParOf" srcId="{356484B1-82AE-4A50-A9F4-DFDC0693F824}" destId="{0A03997D-B921-4D8B-B9F7-750DE267179D}" srcOrd="4" destOrd="0" presId="urn:microsoft.com/office/officeart/2005/8/layout/hProcess4"/>
+    <dgm:cxn modelId="{37E4E2FB-84EE-4218-91F7-EF2FFFB3DAA4}" type="presParOf" srcId="{034A3F0E-A5F6-4632-BD54-FFDBF0B97F94}" destId="{6F694B40-0E54-423F-A232-C3D267499FE7}" srcOrd="5" destOrd="0" presId="urn:microsoft.com/office/officeart/2005/8/layout/hProcess4"/>
+    <dgm:cxn modelId="{6C06DB89-EAC9-4B27-8E2C-5D95E2D19CF6}" type="presParOf" srcId="{034A3F0E-A5F6-4632-BD54-FFDBF0B97F94}" destId="{D511D7C3-D801-42AD-ABE5-10AC153C5C06}" srcOrd="6" destOrd="0" presId="urn:microsoft.com/office/officeart/2005/8/layout/hProcess4"/>
+    <dgm:cxn modelId="{46DB3180-C9A9-49CA-8891-F557D8245471}" type="presParOf" srcId="{D511D7C3-D801-42AD-ABE5-10AC153C5C06}" destId="{566F88C6-80D5-43C5-BCA7-BF4CE1A1DFEE}" srcOrd="0" destOrd="0" presId="urn:microsoft.com/office/officeart/2005/8/layout/hProcess4"/>
+    <dgm:cxn modelId="{DEAC077A-D39C-46A8-96CC-E01EDBEAEF6F}" type="presParOf" srcId="{D511D7C3-D801-42AD-ABE5-10AC153C5C06}" destId="{E2E98956-C028-4357-9C73-1F1F1A9C2F74}" srcOrd="1" destOrd="0" presId="urn:microsoft.com/office/officeart/2005/8/layout/hProcess4"/>
+    <dgm:cxn modelId="{88C9CD53-9301-4F5F-9539-D6BA6893785D}" type="presParOf" srcId="{D511D7C3-D801-42AD-ABE5-10AC153C5C06}" destId="{E1A43358-D205-4F1B-9F6B-45CA80A569E0}" srcOrd="2" destOrd="0" presId="urn:microsoft.com/office/officeart/2005/8/layout/hProcess4"/>
+    <dgm:cxn modelId="{1DC324AD-73C4-4079-A9A3-5F68C6F497FE}" type="presParOf" srcId="{D511D7C3-D801-42AD-ABE5-10AC153C5C06}" destId="{D81C73DB-55AF-4199-8D6E-36B0D0B2710C}" srcOrd="3" destOrd="0" presId="urn:microsoft.com/office/officeart/2005/8/layout/hProcess4"/>
+    <dgm:cxn modelId="{724DA73B-5132-42C0-B18E-864CFE30A589}" type="presParOf" srcId="{D511D7C3-D801-42AD-ABE5-10AC153C5C06}" destId="{96D30EFA-63EE-49B6-B793-3121FB462946}" srcOrd="4" destOrd="0" presId="urn:microsoft.com/office/officeart/2005/8/layout/hProcess4"/>
   </dgm:cxnLst>
   <dgm:bg/>
   <dgm:whole/>

</xml_diff>